<commit_message>
huge update time, deployment topic added
</commit_message>
<xml_diff>
--- a/Зміст.docx
+++ b/Зміст.docx
@@ -498,11 +498,19 @@
         </w:rPr>
         <w:t xml:space="preserve"> </w:t>
       </w:r>
-      <w:r>
-        <w:rPr>
-          <w:sz w:val="28"/>
-        </w:rPr>
-        <w:t>Web-сервісу</w:t>
+      <w:proofErr w:type="spellStart"/>
+      <w:r>
+        <w:rPr>
+          <w:sz w:val="28"/>
+        </w:rPr>
+        <w:t>Web</w:t>
+      </w:r>
+      <w:proofErr w:type="spellEnd"/>
+      <w:r>
+        <w:rPr>
+          <w:sz w:val="28"/>
+        </w:rPr>
+        <w:t>-сервісу</w:t>
       </w:r>
       <w:r>
         <w:rPr>
@@ -694,11 +702,19 @@
         </w:rPr>
         <w:t xml:space="preserve"> </w:t>
       </w:r>
-      <w:r>
-        <w:rPr>
-          <w:sz w:val="28"/>
-        </w:rPr>
-        <w:t>Web-сервісу</w:t>
+      <w:proofErr w:type="spellStart"/>
+      <w:r>
+        <w:rPr>
+          <w:sz w:val="28"/>
+        </w:rPr>
+        <w:t>Web</w:t>
+      </w:r>
+      <w:proofErr w:type="spellEnd"/>
+      <w:r>
+        <w:rPr>
+          <w:sz w:val="28"/>
+        </w:rPr>
+        <w:t>-сервісу</w:t>
       </w:r>
       <w:r>
         <w:rPr>
@@ -751,11 +767,19 @@
         </w:rPr>
         <w:t xml:space="preserve"> </w:t>
       </w:r>
-      <w:r>
-        <w:rPr>
-          <w:sz w:val="28"/>
-        </w:rPr>
-        <w:t>Web-додатку</w:t>
+      <w:proofErr w:type="spellStart"/>
+      <w:r>
+        <w:rPr>
+          <w:sz w:val="28"/>
+        </w:rPr>
+        <w:t>Web</w:t>
+      </w:r>
+      <w:proofErr w:type="spellEnd"/>
+      <w:r>
+        <w:rPr>
+          <w:sz w:val="28"/>
+        </w:rPr>
+        <w:t>-додатку</w:t>
       </w:r>
       <w:r>
         <w:rPr>
@@ -763,6 +787,60 @@
         </w:rPr>
         <w:tab/>
       </w:r>
+    </w:p>
+    <w:p>
+      <w:pPr>
+        <w:pStyle w:val="a4"/>
+        <w:numPr>
+          <w:ilvl w:val="1"/>
+          <w:numId w:val="1"/>
+        </w:numPr>
+        <w:tabs>
+          <w:tab w:val="left" w:pos="996"/>
+          <w:tab w:val="left" w:pos="997"/>
+          <w:tab w:val="left" w:leader="dot" w:pos="9463"/>
+        </w:tabs>
+        <w:spacing w:before="127"/>
+        <w:ind w:hanging="661"/>
+        <w:rPr>
+          <w:sz w:val="28"/>
+        </w:rPr>
+      </w:pPr>
+      <w:proofErr w:type="spellStart"/>
+      <w:r>
+        <w:rPr>
+          <w:sz w:val="28"/>
+        </w:rPr>
+        <w:t>Дейплоймент</w:t>
+      </w:r>
+      <w:proofErr w:type="spellEnd"/>
+      <w:r>
+        <w:rPr>
+          <w:sz w:val="28"/>
+        </w:rPr>
+        <w:t xml:space="preserve"> розробленого </w:t>
+      </w:r>
+      <w:r>
+        <w:rPr>
+          <w:sz w:val="28"/>
+          <w:lang w:val="en-US"/>
+        </w:rPr>
+        <w:t>Web-</w:t>
+      </w:r>
+      <w:r>
+        <w:rPr>
+          <w:sz w:val="28"/>
+        </w:rPr>
+        <w:t>додатку</w:t>
+      </w:r>
+      <w:r>
+        <w:rPr>
+          <w:sz w:val="28"/>
+        </w:rPr>
+        <w:tab/>
+      </w:r>
+      <w:bookmarkStart w:id="0" w:name="_GoBack"/>
+      <w:bookmarkEnd w:id="0"/>
     </w:p>
     <w:p>
       <w:pPr>
@@ -924,13 +1002,6 @@
           <w:sz w:val="28"/>
         </w:rPr>
         <w:tab/>
-      </w:r>
-      <w:bookmarkStart w:id="0" w:name="_GoBack"/>
-      <w:bookmarkEnd w:id="0"/>
-      <w:r>
-        <w:rPr>
-          <w:sz w:val="28"/>
-        </w:rPr>
         <w:t>68</w:t>
       </w:r>
     </w:p>
@@ -1258,12 +1329,14 @@
         </w:rPr>
         <w:t xml:space="preserve"> </w:t>
       </w:r>
+      <w:proofErr w:type="spellStart"/>
       <w:r>
         <w:rPr>
           <w:sz w:val="28"/>
         </w:rPr>
         <w:t>Google</w:t>
       </w:r>
+      <w:proofErr w:type="spellEnd"/>
       <w:r>
         <w:rPr>
           <w:sz w:val="28"/>
@@ -1782,7 +1855,7 @@
                     <w:noProof/>
                     <w:sz w:val="20"/>
                   </w:rPr>
-                  <w:t>7</w:t>
+                  <w:t>8</w:t>
                 </w:r>
                 <w:r>
                   <w:fldChar w:fldCharType="end"/>

</xml_diff>